<commit_message>
[Update] - Pembaruan Laporan
</commit_message>
<xml_diff>
--- a/laporan/TA - Irfandi.docx
+++ b/laporan/TA - Irfandi.docx
@@ -1,6 +1,6 @@
 
 <file path=word/document.xml><?xml version="1.0" encoding="utf-8"?>
-<w:document xmlns:wpc="http://schemas.microsoft.com/office/word/2010/wordprocessingCanvas" xmlns:cx="http://schemas.microsoft.com/office/drawing/2014/chartex" xmlns:cx1="http://schemas.microsoft.com/office/drawing/2015/9/8/chartex" xmlns:cx2="http://schemas.microsoft.com/office/drawing/2015/10/21/chartex" xmlns:cx3="http://schemas.microsoft.com/office/drawing/2016/5/9/chartex" xmlns:cx4="http://schemas.microsoft.com/office/drawing/2016/5/10/chartex" xmlns:cx5="http://schemas.microsoft.com/office/drawing/2016/5/11/chartex" xmlns:cx6="http://schemas.microsoft.com/office/drawing/2016/5/12/chartex" xmlns:cx7="http://schemas.microsoft.com/office/drawing/2016/5/13/chartex" xmlns:cx8="http://schemas.microsoft.com/office/drawing/2016/5/14/chartex" xmlns:mc="http://schemas.openxmlformats.org/markup-compatibility/2006" xmlns:aink="http://schemas.microsoft.com/office/drawing/2016/ink" xmlns:am3d="http://schemas.microsoft.com/office/drawing/2017/model3d" xmlns:o="urn:schemas-microsoft-com:office:office" xmlns:r="http://schemas.openxmlformats.org/officeDocument/2006/relationships" xmlns:m="http://schemas.openxmlformats.org/officeDocument/2006/math" xmlns:v="urn:schemas-microsoft-com:vml" xmlns:wp14="http://schemas.microsoft.com/office/word/2010/wordprocessingDrawing" xmlns:wp="http://schemas.openxmlformats.org/drawingml/2006/wordprocessingDrawing" xmlns:w10="urn:schemas-microsoft-com:office:word" xmlns:w="http://schemas.openxmlformats.org/wordprocessingml/2006/main" xmlns:w14="http://schemas.microsoft.com/office/word/2010/wordml" xmlns:w15="http://schemas.microsoft.com/office/word/2012/wordml" xmlns:w16cex="http://schemas.microsoft.com/office/word/2018/wordml/cex" xmlns:w16cid="http://schemas.microsoft.com/office/word/2016/wordml/cid" xmlns:w16="http://schemas.microsoft.com/office/word/2018/wordml" xmlns:w16sdtdh="http://schemas.microsoft.com/office/word/2020/wordml/sdtdatahash" xmlns:w16se="http://schemas.microsoft.com/office/word/2015/wordml/symex" xmlns:wpg="http://schemas.microsoft.com/office/word/2010/wordprocessingGroup" xmlns:wpi="http://schemas.microsoft.com/office/word/2010/wordprocessingInk" xmlns:wne="http://schemas.microsoft.com/office/word/2006/wordml" xmlns:wps="http://schemas.microsoft.com/office/word/2010/wordprocessingShape" mc:Ignorable="w14 w15 w16se w16cid w16 w16cex w16sdtdh wp14">
+<w:document xmlns:wpc="http://schemas.microsoft.com/office/word/2010/wordprocessingCanvas" xmlns:cx="http://schemas.microsoft.com/office/drawing/2014/chartex" xmlns:cx1="http://schemas.microsoft.com/office/drawing/2015/9/8/chartex" xmlns:cx2="http://schemas.microsoft.com/office/drawing/2015/10/21/chartex" xmlns:cx3="http://schemas.microsoft.com/office/drawing/2016/5/9/chartex" xmlns:cx4="http://schemas.microsoft.com/office/drawing/2016/5/10/chartex" xmlns:cx5="http://schemas.microsoft.com/office/drawing/2016/5/11/chartex" xmlns:cx6="http://schemas.microsoft.com/office/drawing/2016/5/12/chartex" xmlns:cx7="http://schemas.microsoft.com/office/drawing/2016/5/13/chartex" xmlns:cx8="http://schemas.microsoft.com/office/drawing/2016/5/14/chartex" xmlns:mc="http://schemas.openxmlformats.org/markup-compatibility/2006" xmlns:aink="http://schemas.microsoft.com/office/drawing/2016/ink" xmlns:am3d="http://schemas.microsoft.com/office/drawing/2017/model3d" xmlns:o="urn:schemas-microsoft-com:office:office" xmlns:oel="http://schemas.microsoft.com/office/2019/extlst" xmlns:r="http://schemas.openxmlformats.org/officeDocument/2006/relationships" xmlns:m="http://schemas.openxmlformats.org/officeDocument/2006/math" xmlns:v="urn:schemas-microsoft-com:vml" xmlns:wp14="http://schemas.microsoft.com/office/word/2010/wordprocessingDrawing" xmlns:wp="http://schemas.openxmlformats.org/drawingml/2006/wordprocessingDrawing" xmlns:w10="urn:schemas-microsoft-com:office:word" xmlns:w="http://schemas.openxmlformats.org/wordprocessingml/2006/main" xmlns:w14="http://schemas.microsoft.com/office/word/2010/wordml" xmlns:w15="http://schemas.microsoft.com/office/word/2012/wordml" xmlns:w16cex="http://schemas.microsoft.com/office/word/2018/wordml/cex" xmlns:w16cid="http://schemas.microsoft.com/office/word/2016/wordml/cid" xmlns:w16="http://schemas.microsoft.com/office/word/2018/wordml" xmlns:w16sdtdh="http://schemas.microsoft.com/office/word/2020/wordml/sdtdatahash" xmlns:w16se="http://schemas.microsoft.com/office/word/2015/wordml/symex" xmlns:wpg="http://schemas.microsoft.com/office/word/2010/wordprocessingGroup" xmlns:wpi="http://schemas.microsoft.com/office/word/2010/wordprocessingInk" xmlns:wne="http://schemas.microsoft.com/office/word/2006/wordml" xmlns:wps="http://schemas.microsoft.com/office/word/2010/wordprocessingShape" mc:Ignorable="w14 w15 w16se w16cid w16 w16cex w16sdtdh wp14">
   <w:body>
     <w:p>
       <w:pPr>
@@ -20,6 +20,169 @@
           <w:sz w:val="28"/>
           <w:szCs w:val="28"/>
         </w:rPr>
+        <w:t>DAFTAR GAMBAR</w:t>
+      </w:r>
+    </w:p>
+    <w:p>
+      <w:pPr>
+        <w:pStyle w:val="TableofFigures"/>
+        <w:tabs>
+          <w:tab w:val="right" w:leader="dot" w:pos="7927"/>
+        </w:tabs>
+        <w:rPr>
+          <w:noProof/>
+          <w:sz w:val="24"/>
+          <w:szCs w:val="24"/>
+        </w:rPr>
+      </w:pPr>
+      <w:r>
+        <w:rPr>
+          <w:b/>
+          <w:bCs/>
+          <w:sz w:val="24"/>
+          <w:szCs w:val="24"/>
+        </w:rPr>
+        <w:fldChar w:fldCharType="begin"/>
+      </w:r>
+      <w:r>
+        <w:rPr>
+          <w:b/>
+          <w:bCs/>
+          <w:sz w:val="24"/>
+          <w:szCs w:val="24"/>
+        </w:rPr>
+        <w:instrText xml:space="preserve"> TOC \h \z \c "Gambar" </w:instrText>
+      </w:r>
+      <w:r>
+        <w:rPr>
+          <w:b/>
+          <w:bCs/>
+          <w:sz w:val="24"/>
+          <w:szCs w:val="24"/>
+        </w:rPr>
+        <w:fldChar w:fldCharType="separate"/>
+      </w:r>
+      <w:hyperlink w:anchor="_Toc124427433" w:history="1">
+        <w:r>
+          <w:rPr>
+            <w:rStyle w:val="Hyperlink"/>
+            <w:noProof/>
+            <w:sz w:val="24"/>
+            <w:szCs w:val="24"/>
+          </w:rPr>
+          <w:t>Gambar 1. Kerangka pemikiran</w:t>
+        </w:r>
+        <w:r>
+          <w:rPr>
+            <w:noProof/>
+            <w:webHidden/>
+            <w:sz w:val="24"/>
+            <w:szCs w:val="24"/>
+          </w:rPr>
+          <w:tab/>
+        </w:r>
+        <w:r>
+          <w:rPr>
+            <w:noProof/>
+            <w:webHidden/>
+            <w:sz w:val="24"/>
+            <w:szCs w:val="24"/>
+          </w:rPr>
+          <w:fldChar w:fldCharType="begin"/>
+        </w:r>
+        <w:r>
+          <w:rPr>
+            <w:noProof/>
+            <w:webHidden/>
+            <w:sz w:val="24"/>
+            <w:szCs w:val="24"/>
+          </w:rPr>
+          <w:instrText xml:space="preserve"> PAGEREF _Toc124427433 \h </w:instrText>
+        </w:r>
+        <w:r>
+          <w:rPr>
+            <w:noProof/>
+            <w:webHidden/>
+            <w:sz w:val="24"/>
+            <w:szCs w:val="24"/>
+          </w:rPr>
+        </w:r>
+        <w:r>
+          <w:rPr>
+            <w:noProof/>
+            <w:webHidden/>
+            <w:sz w:val="24"/>
+            <w:szCs w:val="24"/>
+          </w:rPr>
+          <w:fldChar w:fldCharType="separate"/>
+        </w:r>
+        <w:r>
+          <w:rPr>
+            <w:noProof/>
+            <w:webHidden/>
+            <w:sz w:val="24"/>
+            <w:szCs w:val="24"/>
+          </w:rPr>
+          <w:t>5</w:t>
+        </w:r>
+        <w:r>
+          <w:rPr>
+            <w:noProof/>
+            <w:webHidden/>
+            <w:sz w:val="24"/>
+            <w:szCs w:val="24"/>
+          </w:rPr>
+          <w:fldChar w:fldCharType="end"/>
+        </w:r>
+      </w:hyperlink>
+    </w:p>
+    <w:p>
+      <w:pPr>
+        <w:rPr>
+          <w:b/>
+          <w:bCs/>
+          <w:sz w:val="28"/>
+          <w:szCs w:val="28"/>
+        </w:rPr>
+      </w:pPr>
+      <w:r>
+        <w:rPr>
+          <w:b/>
+          <w:bCs/>
+          <w:sz w:val="24"/>
+          <w:szCs w:val="24"/>
+        </w:rPr>
+        <w:fldChar w:fldCharType="end"/>
+      </w:r>
+      <w:r>
+        <w:rPr>
+          <w:b/>
+          <w:bCs/>
+          <w:sz w:val="28"/>
+          <w:szCs w:val="28"/>
+        </w:rPr>
+        <w:br w:type="page"/>
+      </w:r>
+    </w:p>
+    <w:p>
+      <w:pPr>
+        <w:spacing w:line="720" w:lineRule="auto"/>
+        <w:jc w:val="center"/>
+        <w:rPr>
+          <w:b/>
+          <w:bCs/>
+          <w:sz w:val="28"/>
+          <w:szCs w:val="28"/>
+        </w:rPr>
+      </w:pPr>
+      <w:r>
+        <w:rPr>
+          <w:b/>
+          <w:bCs/>
+          <w:sz w:val="28"/>
+          <w:szCs w:val="28"/>
+        </w:rPr>
+        <w:lastRenderedPageBreak/>
         <w:t>BAB I. PENDAHULUAN</w:t>
       </w:r>
     </w:p>
@@ -169,7 +332,6 @@
             <w:docPart w:val="DefaultPlaceholder_-1854013440"/>
           </w:placeholder>
         </w:sdtPr>
-        <w:sdtEndPr/>
         <w:sdtContent>
           <w:r>
             <w:rPr>
@@ -338,7 +500,6 @@
             <w:docPart w:val="DefaultPlaceholder_-1854013440"/>
           </w:placeholder>
         </w:sdtPr>
-        <w:sdtEndPr/>
         <w:sdtContent>
           <w:r>
             <w:rPr>
@@ -748,84 +909,23 @@
           <w:sz w:val="24"/>
           <w:szCs w:val="24"/>
         </w:rPr>
-        <w:t xml:space="preserve"> Dalam Pengembangan Sistem Informasi Manajemen Pegawai Berbasis Mobile pada PT XYZ” untuk </w:t>
-      </w:r>
-      <w:r>
-        <w:rPr>
-          <w:sz w:val="24"/>
-          <w:szCs w:val="24"/>
-        </w:rPr>
-        <w:t>mempermudah pegawai ketika ingin mendapatkan data yang diinginkan tanpa harus menunggu proses pencarian</w:t>
-      </w:r>
-      <w:r>
-        <w:rPr>
-          <w:sz w:val="24"/>
-          <w:szCs w:val="24"/>
-        </w:rPr>
-        <w:t xml:space="preserve"> </w:t>
-      </w:r>
-      <w:r>
-        <w:rPr>
-          <w:sz w:val="24"/>
-          <w:szCs w:val="24"/>
-        </w:rPr>
-        <w:t>di bagian SD</w:t>
-      </w:r>
-      <w:r>
-        <w:rPr>
-          <w:sz w:val="24"/>
-          <w:szCs w:val="24"/>
-        </w:rPr>
-        <w:t xml:space="preserve">M kapan saja dan dimana saja. </w:t>
-      </w:r>
-      <w:r>
-        <w:rPr>
-          <w:sz w:val="24"/>
-          <w:szCs w:val="24"/>
-        </w:rPr>
-        <w:t xml:space="preserve">Pada penulisan tugas akhir ini kami akan mengkaji data apa  saja yang dibutuhkan untuk membangun sebuah </w:t>
-      </w:r>
-      <w:r>
-        <w:rPr>
-          <w:sz w:val="24"/>
-          <w:szCs w:val="24"/>
-        </w:rPr>
-        <w:t>sistem</w:t>
-      </w:r>
-      <w:r>
-        <w:rPr>
-          <w:sz w:val="24"/>
-          <w:szCs w:val="24"/>
-        </w:rPr>
-        <w:t xml:space="preserve"> mengenai manajemen </w:t>
-      </w:r>
-      <w:r>
-        <w:rPr>
-          <w:sz w:val="24"/>
-          <w:szCs w:val="24"/>
-        </w:rPr>
-        <w:t>data kepegawaian</w:t>
-      </w:r>
-      <w:r>
-        <w:rPr>
-          <w:sz w:val="24"/>
-          <w:szCs w:val="24"/>
-        </w:rPr>
-        <w:t>.</w:t>
-      </w:r>
-      <w:r>
-        <w:rPr>
-          <w:sz w:val="24"/>
-          <w:szCs w:val="24"/>
-        </w:rPr>
-        <w:t xml:space="preserve"> Sistem</w:t>
-      </w:r>
-      <w:r>
-        <w:rPr>
-          <w:sz w:val="24"/>
-          <w:szCs w:val="24"/>
-        </w:rPr>
-        <w:t xml:space="preserve"> yang akan dibangun menggunakan bahasa pemrograman </w:t>
+        <w:t xml:space="preserve"> Dalam Pengembangan Sistem Informasi Manajemen Pegawai Berbasis Mobile pada PT XYZ” untuk mempermudah pegawai ketika ingin mendapatkan data yang diinginkan tanpa harus menunggu proses pencarian di bagian SDM kapan saja dan </w:t>
+      </w:r>
+      <w:proofErr w:type="spellStart"/>
+      <w:r>
+        <w:rPr>
+          <w:sz w:val="24"/>
+          <w:szCs w:val="24"/>
+        </w:rPr>
+        <w:t>dimana</w:t>
+      </w:r>
+      <w:proofErr w:type="spellEnd"/>
+      <w:r>
+        <w:rPr>
+          <w:sz w:val="24"/>
+          <w:szCs w:val="24"/>
+        </w:rPr>
+        <w:t xml:space="preserve"> saja. Pada penulisan tugas akhir ini kami akan mengkaji data apa  saja yang dibutuhkan untuk membangun sebuah sistem mengenai manajemen data kepegawaian. Sistem yang akan dibangun menggunakan bahasa pemrograman </w:t>
       </w:r>
       <w:proofErr w:type="spellStart"/>
       <w:r>
@@ -843,21 +943,7 @@
           <w:sz w:val="24"/>
           <w:szCs w:val="24"/>
         </w:rPr>
-        <w:t>,</w:t>
-      </w:r>
-      <w:r>
-        <w:rPr>
-          <w:sz w:val="24"/>
-          <w:szCs w:val="24"/>
-        </w:rPr>
-        <w:t xml:space="preserve"> dengan</w:t>
-      </w:r>
-      <w:r>
-        <w:rPr>
-          <w:sz w:val="24"/>
-          <w:szCs w:val="24"/>
-        </w:rPr>
-        <w:t xml:space="preserve"> </w:t>
+        <w:t xml:space="preserve">, dengan </w:t>
       </w:r>
       <w:proofErr w:type="spellStart"/>
       <w:r>
@@ -944,6 +1030,15 @@
           <w:sz w:val="24"/>
           <w:szCs w:val="24"/>
         </w:rPr>
+        <w:t xml:space="preserve"> UI</w:t>
+      </w:r>
+      <w:r>
+        <w:rPr>
+          <w:i/>
+          <w:iCs/>
+          <w:sz w:val="24"/>
+          <w:szCs w:val="24"/>
+        </w:rPr>
         <w:t>.</w:t>
       </w:r>
       <w:r>
@@ -951,63 +1046,7 @@
           <w:sz w:val="24"/>
           <w:szCs w:val="24"/>
         </w:rPr>
-        <w:t xml:space="preserve"> Manfaat yang diharapkan dari penulisan tugas akhir ini</w:t>
-      </w:r>
-      <w:r>
-        <w:rPr>
-          <w:sz w:val="24"/>
-          <w:szCs w:val="24"/>
-        </w:rPr>
-        <w:t xml:space="preserve"> adalah</w:t>
-      </w:r>
-      <w:r>
-        <w:rPr>
-          <w:sz w:val="24"/>
-          <w:szCs w:val="24"/>
-        </w:rPr>
-        <w:t xml:space="preserve"> </w:t>
-      </w:r>
-      <w:r>
-        <w:rPr>
-          <w:sz w:val="24"/>
-          <w:szCs w:val="24"/>
-        </w:rPr>
-        <w:t>untuk</w:t>
-      </w:r>
-      <w:r>
-        <w:rPr>
-          <w:sz w:val="24"/>
-          <w:szCs w:val="24"/>
-        </w:rPr>
-        <w:t xml:space="preserve"> mempermudah pegawai dalam melakukan pencarian data</w:t>
-      </w:r>
-      <w:r>
-        <w:rPr>
-          <w:sz w:val="24"/>
-          <w:szCs w:val="24"/>
-        </w:rPr>
-        <w:t xml:space="preserve"> yang dibutuhkan</w:t>
-      </w:r>
-      <w:r>
-        <w:rPr>
-          <w:sz w:val="24"/>
-          <w:szCs w:val="24"/>
-        </w:rPr>
-        <w:t xml:space="preserve"> di PT XYZ serta membantu perusahaan agar memiliki media untuk melakukan pencadangan </w:t>
-      </w:r>
-      <w:r>
-        <w:rPr>
-          <w:sz w:val="24"/>
-          <w:szCs w:val="24"/>
-        </w:rPr>
-        <w:t>arsip kepegawaian</w:t>
-      </w:r>
-      <w:r>
-        <w:rPr>
-          <w:sz w:val="24"/>
-          <w:szCs w:val="24"/>
-        </w:rPr>
-        <w:t>.</w:t>
+        <w:t xml:space="preserve"> Manfaat yang diharapkan dari penulisan tugas akhir ini adalah untuk mempermudah pegawai dalam melakukan pencarian data yang dibutuhkan di PT XYZ serta membantu perusahaan agar memiliki media untuk melakukan pencadangan arsip kepegawaian.</w:t>
       </w:r>
     </w:p>
     <w:p>
@@ -1052,84 +1091,7 @@
           <w:sz w:val="24"/>
           <w:szCs w:val="24"/>
         </w:rPr>
-        <w:t xml:space="preserve">Tujuan dari penulisan </w:t>
-      </w:r>
-      <w:r>
-        <w:rPr>
-          <w:sz w:val="24"/>
-          <w:szCs w:val="24"/>
-        </w:rPr>
-        <w:t>t</w:t>
-      </w:r>
-      <w:r>
-        <w:rPr>
-          <w:sz w:val="24"/>
-          <w:szCs w:val="24"/>
-        </w:rPr>
-        <w:t xml:space="preserve">ugas </w:t>
-      </w:r>
-      <w:r>
-        <w:rPr>
-          <w:sz w:val="24"/>
-          <w:szCs w:val="24"/>
-        </w:rPr>
-        <w:t>a</w:t>
-      </w:r>
-      <w:r>
-        <w:rPr>
-          <w:sz w:val="24"/>
-          <w:szCs w:val="24"/>
-        </w:rPr>
-        <w:t xml:space="preserve">khir ini adalah mendesain dan mengimplementasikan </w:t>
-      </w:r>
-      <w:r>
-        <w:rPr>
-          <w:sz w:val="24"/>
-          <w:szCs w:val="24"/>
-        </w:rPr>
-        <w:t>aplikasi s</w:t>
-      </w:r>
-      <w:r>
-        <w:rPr>
-          <w:sz w:val="24"/>
-          <w:szCs w:val="24"/>
-        </w:rPr>
-        <w:t xml:space="preserve">istem </w:t>
-      </w:r>
-      <w:r>
-        <w:rPr>
-          <w:sz w:val="24"/>
-          <w:szCs w:val="24"/>
-        </w:rPr>
-        <w:t>i</w:t>
-      </w:r>
-      <w:r>
-        <w:rPr>
-          <w:sz w:val="24"/>
-          <w:szCs w:val="24"/>
-        </w:rPr>
-        <w:t xml:space="preserve">nformasi </w:t>
-      </w:r>
-      <w:r>
-        <w:rPr>
-          <w:sz w:val="24"/>
-          <w:szCs w:val="24"/>
-        </w:rPr>
-        <w:t>manajemen p</w:t>
-      </w:r>
-      <w:r>
-        <w:rPr>
-          <w:sz w:val="24"/>
-          <w:szCs w:val="24"/>
-        </w:rPr>
-        <w:t>egawai</w:t>
-      </w:r>
-      <w:r>
-        <w:rPr>
-          <w:sz w:val="24"/>
-          <w:szCs w:val="24"/>
-        </w:rPr>
-        <w:t xml:space="preserve"> berbasis </w:t>
+        <w:t xml:space="preserve">Tujuan dari penulisan tugas akhir ini adalah mendesain dan mengimplementasikan aplikasi sistem informasi manajemen pegawai berbasis </w:t>
       </w:r>
       <w:proofErr w:type="spellStart"/>
       <w:r>
@@ -1147,14 +1109,23 @@
           <w:sz w:val="24"/>
           <w:szCs w:val="24"/>
         </w:rPr>
-        <w:t xml:space="preserve"> untuk diterapkan di PT XYZ</w:t>
-      </w:r>
-      <w:r>
-        <w:rPr>
-          <w:sz w:val="24"/>
-          <w:szCs w:val="24"/>
-        </w:rPr>
-        <w:t xml:space="preserve">. Sistem aplikasi ini berfungsi untuk mendigitalisasi proses </w:t>
+        <w:t xml:space="preserve"> untuk diterapkan di PT XYZ. Sistem aplikasi ini berfungsi untuk </w:t>
+      </w:r>
+      <w:proofErr w:type="spellStart"/>
+      <w:r>
+        <w:rPr>
+          <w:sz w:val="24"/>
+          <w:szCs w:val="24"/>
+        </w:rPr>
+        <w:t>mendigitalisasi</w:t>
+      </w:r>
+      <w:proofErr w:type="spellEnd"/>
+      <w:r>
+        <w:rPr>
+          <w:sz w:val="24"/>
+          <w:szCs w:val="24"/>
+        </w:rPr>
+        <w:t xml:space="preserve"> proses </w:t>
       </w:r>
       <w:r>
         <w:rPr>
@@ -1182,14 +1153,7 @@
           <w:sz w:val="24"/>
           <w:szCs w:val="24"/>
         </w:rPr>
-        <w:t xml:space="preserve"> </w:t>
-      </w:r>
-      <w:r>
-        <w:rPr>
-          <w:sz w:val="24"/>
-          <w:szCs w:val="24"/>
-        </w:rPr>
-        <w:t xml:space="preserve">pegawai </w:t>
+        <w:t xml:space="preserve"> pegawai </w:t>
       </w:r>
       <w:r>
         <w:rPr>
@@ -1203,21 +1167,7 @@
           <w:sz w:val="24"/>
           <w:szCs w:val="24"/>
         </w:rPr>
-        <w:t>memperoleh data yang diinginkan</w:t>
-      </w:r>
-      <w:r>
-        <w:rPr>
-          <w:sz w:val="24"/>
-          <w:szCs w:val="24"/>
-        </w:rPr>
-        <w:t>,</w:t>
-      </w:r>
-      <w:r>
-        <w:rPr>
-          <w:sz w:val="24"/>
-          <w:szCs w:val="24"/>
-        </w:rPr>
-        <w:t xml:space="preserve"> seperti data pribadi pegawai, data riwayat pendidikan, </w:t>
+        <w:t xml:space="preserve">memperoleh data yang diinginkan, seperti data pribadi pegawai, data riwayat pendidikan, </w:t>
       </w:r>
       <w:r>
         <w:rPr>
@@ -1280,221 +1230,336 @@
         <w:ind w:left="0" w:firstLine="709"/>
         <w:jc w:val="both"/>
         <w:rPr>
+          <w:sz w:val="24"/>
+          <w:szCs w:val="24"/>
+        </w:rPr>
+      </w:pPr>
+      <w:r>
+        <w:rPr>
+          <w:sz w:val="24"/>
+          <w:szCs w:val="24"/>
+        </w:rPr>
+        <w:t xml:space="preserve">Pengolahan arsip kepegawaian pada PT XYZ saat ini belum efektif dan efisien. Penyimpanan data masih disimpan di dalam lemari dan belum dicadangkan ke </w:t>
+      </w:r>
+      <w:proofErr w:type="spellStart"/>
+      <w:r>
+        <w:rPr>
+          <w:i/>
+          <w:iCs/>
+          <w:sz w:val="24"/>
+          <w:szCs w:val="24"/>
+        </w:rPr>
+        <w:t>cloud</w:t>
+      </w:r>
+      <w:proofErr w:type="spellEnd"/>
+      <w:r>
+        <w:rPr>
+          <w:sz w:val="24"/>
+          <w:szCs w:val="24"/>
+        </w:rPr>
+        <w:t xml:space="preserve"> sehingga berisiko hilang</w:t>
+      </w:r>
+      <w:bookmarkStart w:id="0" w:name="_Hlk104910667"/>
+      <w:r>
+        <w:rPr>
+          <w:sz w:val="24"/>
+          <w:szCs w:val="24"/>
+        </w:rPr>
+        <w:t xml:space="preserve"> dan lambannya proses pencarian dat</w:t>
+      </w:r>
+      <w:r>
+        <w:rPr>
+          <w:sz w:val="24"/>
+          <w:szCs w:val="24"/>
+        </w:rPr>
+        <w:t>a</w:t>
+      </w:r>
+      <w:r>
+        <w:rPr>
+          <w:sz w:val="24"/>
+          <w:szCs w:val="24"/>
+        </w:rPr>
+        <w:t>.</w:t>
+      </w:r>
+      <w:r>
+        <w:rPr>
+          <w:sz w:val="24"/>
+          <w:szCs w:val="24"/>
+        </w:rPr>
+        <w:t xml:space="preserve"> Hal ini dapat menurunkan kinerja bagian SDM ketika melayani pegawai yang membutuhkan datanya, selain itu proses pelayanan yang hanya dapat dilakukan di hari kerja dapat mengurangi fleksibilitas akses pegawai terhadap datanya.</w:t>
+      </w:r>
+      <w:r>
+        <w:rPr>
+          <w:sz w:val="24"/>
+          <w:szCs w:val="24"/>
+        </w:rPr>
+        <w:t xml:space="preserve"> Untuk mengatasi permasalahan tersebut perlu</w:t>
+      </w:r>
+      <w:r>
+        <w:rPr>
+          <w:sz w:val="24"/>
+          <w:szCs w:val="24"/>
+        </w:rPr>
+        <w:t xml:space="preserve"> adanya sebuah sistem aplikasi yang dapat membantu pegawai untuk mengakses data yang diinginkan dengan cepat kapan saja dan di</w:t>
+      </w:r>
+      <w:r>
+        <w:rPr>
+          <w:sz w:val="24"/>
+          <w:szCs w:val="24"/>
+          <w:lang w:val="en-US"/>
+        </w:rPr>
+        <w:t xml:space="preserve"> </w:t>
+      </w:r>
+      <w:r>
+        <w:rPr>
+          <w:sz w:val="24"/>
+          <w:szCs w:val="24"/>
+        </w:rPr>
+        <w:t>mana saja, tanpa harus memprosesnya ke bagian SDM</w:t>
+      </w:r>
+      <w:r>
+        <w:rPr>
+          <w:sz w:val="24"/>
+          <w:szCs w:val="24"/>
+        </w:rPr>
+        <w:t>.</w:t>
+      </w:r>
+      <w:bookmarkEnd w:id="0"/>
+      <w:r>
+        <w:rPr>
+          <w:sz w:val="24"/>
+          <w:szCs w:val="24"/>
+        </w:rPr>
+        <w:t xml:space="preserve"> Maka muncul sebuah solusi “Pemanfaatan </w:t>
+      </w:r>
+      <w:proofErr w:type="spellStart"/>
+      <w:r>
+        <w:rPr>
+          <w:i/>
+          <w:iCs/>
+          <w:sz w:val="24"/>
+          <w:szCs w:val="24"/>
+        </w:rPr>
+        <w:t>Framework</w:t>
+      </w:r>
+      <w:proofErr w:type="spellEnd"/>
+      <w:r>
+        <w:rPr>
+          <w:i/>
+          <w:iCs/>
+          <w:sz w:val="24"/>
+          <w:szCs w:val="24"/>
+        </w:rPr>
+        <w:t xml:space="preserve"> </w:t>
+      </w:r>
+      <w:proofErr w:type="spellStart"/>
+      <w:r>
+        <w:rPr>
+          <w:i/>
+          <w:iCs/>
+          <w:sz w:val="24"/>
+          <w:szCs w:val="24"/>
+        </w:rPr>
+        <w:t>React</w:t>
+      </w:r>
+      <w:proofErr w:type="spellEnd"/>
+      <w:r>
+        <w:rPr>
+          <w:i/>
+          <w:iCs/>
+          <w:sz w:val="24"/>
+          <w:szCs w:val="24"/>
+        </w:rPr>
+        <w:t xml:space="preserve"> </w:t>
+      </w:r>
+      <w:proofErr w:type="spellStart"/>
+      <w:r>
+        <w:rPr>
+          <w:i/>
+          <w:iCs/>
+          <w:sz w:val="24"/>
+          <w:szCs w:val="24"/>
+        </w:rPr>
+        <w:t>Native</w:t>
+      </w:r>
+      <w:proofErr w:type="spellEnd"/>
+      <w:r>
+        <w:rPr>
+          <w:sz w:val="24"/>
+          <w:szCs w:val="24"/>
+        </w:rPr>
+        <w:t xml:space="preserve"> Dalam Pengembangan Sistem Informasi Manajemen Pegawai Berbasis Mobile pada PT XYZ”</w:t>
+      </w:r>
+      <w:r>
+        <w:rPr>
+          <w:sz w:val="24"/>
+          <w:szCs w:val="24"/>
+        </w:rPr>
+        <w:t xml:space="preserve"> dengan menggunakan metode pengembangan aplikasi </w:t>
+      </w:r>
+      <w:proofErr w:type="spellStart"/>
+      <w:r>
+        <w:rPr>
+          <w:i/>
+          <w:iCs/>
+          <w:sz w:val="24"/>
+          <w:szCs w:val="24"/>
+        </w:rPr>
+        <w:t>Scrum</w:t>
+      </w:r>
+      <w:proofErr w:type="spellEnd"/>
+      <w:r>
+        <w:rPr>
+          <w:i/>
+          <w:iCs/>
+          <w:sz w:val="24"/>
+          <w:szCs w:val="24"/>
+        </w:rPr>
+        <w:t>.</w:t>
+      </w:r>
+      <w:r>
+        <w:rPr>
+          <w:sz w:val="24"/>
+          <w:szCs w:val="24"/>
+        </w:rPr>
+        <w:t xml:space="preserve"> </w:t>
+      </w:r>
+      <w:r>
+        <w:rPr>
+          <w:sz w:val="24"/>
+          <w:szCs w:val="24"/>
+        </w:rPr>
+        <w:t>Tahapan kerangka pemikiran dalam pembuatan aplikasi</w:t>
+      </w:r>
+      <w:r>
+        <w:rPr>
+          <w:sz w:val="24"/>
+          <w:szCs w:val="24"/>
+          <w:lang w:val="en-US"/>
+        </w:rPr>
+        <w:t xml:space="preserve"> </w:t>
+      </w:r>
+      <w:r>
+        <w:rPr>
+          <w:sz w:val="24"/>
+          <w:szCs w:val="24"/>
+        </w:rPr>
+        <w:t>ini disajikan pada Gambar 1.</w:t>
+      </w:r>
+    </w:p>
+    <w:p>
+      <w:pPr>
+        <w:spacing w:line="360" w:lineRule="auto"/>
+        <w:jc w:val="center"/>
+        <w:rPr>
+          <w:sz w:val="24"/>
+          <w:szCs w:val="24"/>
+        </w:rPr>
+      </w:pPr>
+      <w:r>
+        <w:rPr>
+          <w:sz w:val="24"/>
+          <w:szCs w:val="24"/>
+        </w:rPr>
+        <w:lastRenderedPageBreak/>
+        <w:drawing>
+          <wp:inline distT="0" distB="0" distL="0" distR="0" wp14:anchorId="02D11B2F" wp14:editId="22647083">
+            <wp:extent cx="5039995" cy="6230620"/>
+            <wp:effectExtent l="19050" t="19050" r="27305" b="17780"/>
+            <wp:docPr id="1" name="Picture 1"/>
+            <wp:cNvGraphicFramePr>
+              <a:graphicFrameLocks xmlns:a="http://schemas.openxmlformats.org/drawingml/2006/main" noChangeAspect="1"/>
+            </wp:cNvGraphicFramePr>
+            <a:graphic xmlns:a="http://schemas.openxmlformats.org/drawingml/2006/main">
+              <a:graphicData uri="http://schemas.openxmlformats.org/drawingml/2006/picture">
+                <pic:pic xmlns:pic="http://schemas.openxmlformats.org/drawingml/2006/picture">
+                  <pic:nvPicPr>
+                    <pic:cNvPr id="1" name=""/>
+                    <pic:cNvPicPr/>
+                  </pic:nvPicPr>
+                  <pic:blipFill>
+                    <a:blip r:embed="rId6"/>
+                    <a:stretch>
+                      <a:fillRect/>
+                    </a:stretch>
+                  </pic:blipFill>
+                  <pic:spPr>
+                    <a:xfrm>
+                      <a:off x="0" y="0"/>
+                      <a:ext cx="5039995" cy="6230620"/>
+                    </a:xfrm>
+                    <a:prstGeom prst="rect">
+                      <a:avLst/>
+                    </a:prstGeom>
+                    <a:ln>
+                      <a:solidFill>
+                        <a:schemeClr val="bg2">
+                          <a:lumMod val="75000"/>
+                        </a:schemeClr>
+                      </a:solidFill>
+                    </a:ln>
+                  </pic:spPr>
+                </pic:pic>
+              </a:graphicData>
+            </a:graphic>
+          </wp:inline>
+        </w:drawing>
+      </w:r>
+    </w:p>
+    <w:p>
+      <w:pPr>
+        <w:pStyle w:val="Caption"/>
+        <w:jc w:val="center"/>
+        <w:rPr>
+          <w:szCs w:val="24"/>
+        </w:rPr>
+      </w:pPr>
+      <w:bookmarkStart w:id="1" w:name="_Toc124427433"/>
+      <w:r>
+        <w:t xml:space="preserve">Gambar </w:t>
+      </w:r>
+      <w:fldSimple w:instr=" SEQ Gambar \* ARABIC ">
+        <w:r>
+          <w:rPr>
+            <w:noProof/>
+          </w:rPr>
+          <w:t>1</w:t>
+        </w:r>
+      </w:fldSimple>
+      <w:r>
+        <w:t>. Kerangka pemikiran</w:t>
+      </w:r>
+      <w:bookmarkEnd w:id="1"/>
+    </w:p>
+    <w:p>
+      <w:pPr>
+        <w:pStyle w:val="ListParagraph"/>
+        <w:ind w:left="709"/>
+        <w:rPr>
           <w:b/>
           <w:bCs/>
           <w:sz w:val="24"/>
           <w:szCs w:val="24"/>
         </w:rPr>
       </w:pPr>
-      <w:r>
-        <w:rPr>
-          <w:sz w:val="24"/>
-          <w:szCs w:val="24"/>
-        </w:rPr>
-        <w:t xml:space="preserve">Pengolahan </w:t>
-      </w:r>
-      <w:r>
-        <w:rPr>
-          <w:sz w:val="24"/>
-          <w:szCs w:val="24"/>
-        </w:rPr>
-        <w:t>arsip kepegawaian</w:t>
-      </w:r>
-      <w:r>
-        <w:rPr>
-          <w:sz w:val="24"/>
-          <w:szCs w:val="24"/>
-        </w:rPr>
-        <w:t xml:space="preserve"> pada PT XYZ saat ini belum efektif dan efisien. Penyimpanan data masih disimpan di dalam lemari dan belum </w:t>
-      </w:r>
-      <w:r>
-        <w:rPr>
-          <w:sz w:val="24"/>
-          <w:szCs w:val="24"/>
-        </w:rPr>
-        <w:t xml:space="preserve">dicadangkan ke </w:t>
-      </w:r>
-      <w:proofErr w:type="spellStart"/>
-      <w:r>
-        <w:rPr>
-          <w:i/>
-          <w:iCs/>
-          <w:sz w:val="24"/>
-          <w:szCs w:val="24"/>
-        </w:rPr>
-        <w:t>cloud</w:t>
-      </w:r>
-      <w:proofErr w:type="spellEnd"/>
-      <w:r>
-        <w:rPr>
-          <w:sz w:val="24"/>
-          <w:szCs w:val="24"/>
-        </w:rPr>
-        <w:t xml:space="preserve"> sehingga berisiko hilang</w:t>
-      </w:r>
-      <w:bookmarkStart w:id="0" w:name="_Hlk104910667"/>
-      <w:r>
-        <w:rPr>
-          <w:sz w:val="24"/>
-          <w:szCs w:val="24"/>
-        </w:rPr>
-        <w:t xml:space="preserve"> dan lambannya proses pencarian dat</w:t>
-      </w:r>
-      <w:r>
-        <w:rPr>
-          <w:sz w:val="24"/>
-          <w:szCs w:val="24"/>
-        </w:rPr>
-        <w:t>a</w:t>
-      </w:r>
-      <w:r>
-        <w:rPr>
-          <w:sz w:val="24"/>
-          <w:szCs w:val="24"/>
-        </w:rPr>
-        <w:t>.</w:t>
-      </w:r>
-      <w:r>
-        <w:rPr>
-          <w:sz w:val="24"/>
-          <w:szCs w:val="24"/>
-        </w:rPr>
-        <w:t xml:space="preserve"> Hal ini dapat menurunkan kinerja bagian SDM ketika melayani pegawai yang membutuhkan datanya, selain itu proses pelayanan yang hanya dapat dilakukan di hari kerja dapat mengurangi fleksibilitas akses pegawai terhadap datanya.</w:t>
-      </w:r>
-      <w:r>
-        <w:rPr>
-          <w:sz w:val="24"/>
-          <w:szCs w:val="24"/>
-        </w:rPr>
-        <w:t xml:space="preserve"> Untuk mengatasi permasalahan tersebut perlu</w:t>
-      </w:r>
-      <w:r>
-        <w:rPr>
-          <w:sz w:val="24"/>
-          <w:szCs w:val="24"/>
-        </w:rPr>
-        <w:t xml:space="preserve"> adanya sebuah sistem aplikasi yang dapat membantu pegawai untuk mengakses data yang diinginkan dengan cepat kapan saja dan dimana saja, tanpa harus memprosesnya ke bagian SDM</w:t>
-      </w:r>
-      <w:r>
-        <w:rPr>
-          <w:sz w:val="24"/>
-          <w:szCs w:val="24"/>
-        </w:rPr>
-        <w:t>.</w:t>
-      </w:r>
-      <w:bookmarkEnd w:id="0"/>
-      <w:r>
-        <w:rPr>
-          <w:sz w:val="24"/>
-          <w:szCs w:val="24"/>
-        </w:rPr>
-        <w:t xml:space="preserve"> Maka muncul sebuah solusi </w:t>
-      </w:r>
-      <w:r>
-        <w:rPr>
-          <w:sz w:val="24"/>
-          <w:szCs w:val="24"/>
-        </w:rPr>
-        <w:t xml:space="preserve">“Pemanfaatan </w:t>
-      </w:r>
-      <w:proofErr w:type="spellStart"/>
-      <w:r>
-        <w:rPr>
-          <w:i/>
-          <w:iCs/>
-          <w:sz w:val="24"/>
-          <w:szCs w:val="24"/>
-        </w:rPr>
-        <w:t>Framework</w:t>
-      </w:r>
-      <w:proofErr w:type="spellEnd"/>
-      <w:r>
-        <w:rPr>
-          <w:i/>
-          <w:iCs/>
-          <w:sz w:val="24"/>
-          <w:szCs w:val="24"/>
-        </w:rPr>
-        <w:t xml:space="preserve"> </w:t>
-      </w:r>
-      <w:proofErr w:type="spellStart"/>
-      <w:r>
-        <w:rPr>
-          <w:i/>
-          <w:iCs/>
-          <w:sz w:val="24"/>
-          <w:szCs w:val="24"/>
-        </w:rPr>
-        <w:t>React</w:t>
-      </w:r>
-      <w:proofErr w:type="spellEnd"/>
-      <w:r>
-        <w:rPr>
-          <w:i/>
-          <w:iCs/>
-          <w:sz w:val="24"/>
-          <w:szCs w:val="24"/>
-        </w:rPr>
-        <w:t xml:space="preserve"> </w:t>
-      </w:r>
-      <w:proofErr w:type="spellStart"/>
-      <w:r>
-        <w:rPr>
-          <w:i/>
-          <w:iCs/>
-          <w:sz w:val="24"/>
-          <w:szCs w:val="24"/>
-        </w:rPr>
-        <w:t>Native</w:t>
-      </w:r>
-      <w:proofErr w:type="spellEnd"/>
-      <w:r>
-        <w:rPr>
-          <w:sz w:val="24"/>
-          <w:szCs w:val="24"/>
-        </w:rPr>
-        <w:t xml:space="preserve"> Dalam Pengembangan Sistem Informasi Manajemen Pegawai Berbasis Mobile pada PT XYZ”</w:t>
-      </w:r>
-      <w:r>
-        <w:rPr>
-          <w:sz w:val="24"/>
-          <w:szCs w:val="24"/>
-        </w:rPr>
-        <w:t xml:space="preserve"> dengan menggunakan metode pengembangan aplikasi </w:t>
-      </w:r>
-      <w:proofErr w:type="spellStart"/>
-      <w:r>
-        <w:rPr>
-          <w:i/>
-          <w:iCs/>
-          <w:sz w:val="24"/>
-          <w:szCs w:val="24"/>
-        </w:rPr>
-        <w:t>Scrum</w:t>
-      </w:r>
-      <w:proofErr w:type="spellEnd"/>
-      <w:r>
-        <w:rPr>
-          <w:i/>
-          <w:iCs/>
-          <w:sz w:val="24"/>
-          <w:szCs w:val="24"/>
-        </w:rPr>
-        <w:t>.</w:t>
-      </w:r>
-      <w:r>
-        <w:rPr>
-          <w:sz w:val="24"/>
-          <w:szCs w:val="24"/>
-        </w:rPr>
-        <w:t xml:space="preserve"> </w:t>
-      </w:r>
-      <w:r>
-        <w:rPr>
-          <w:sz w:val="24"/>
-          <w:szCs w:val="24"/>
-        </w:rPr>
-        <w:t>Tahapan kerangka pemikiran dalam pembuatan aplikasi sistem manajemen pegawai ini disajikan pada Gambar 1.</w:t>
+    </w:p>
+    <w:p>
+      <w:pPr>
+        <w:rPr>
+          <w:b/>
+          <w:bCs/>
+          <w:sz w:val="24"/>
+          <w:szCs w:val="24"/>
+        </w:rPr>
+      </w:pPr>
+      <w:r>
+        <w:rPr>
+          <w:b/>
+          <w:bCs/>
+          <w:sz w:val="24"/>
+          <w:szCs w:val="24"/>
+        </w:rPr>
+        <w:br w:type="page"/>
       </w:r>
     </w:p>
     <w:p>
@@ -1520,8 +1585,21 @@
           <w:sz w:val="24"/>
           <w:szCs w:val="24"/>
         </w:rPr>
+        <w:lastRenderedPageBreak/>
         <w:t>Kontribusi</w:t>
       </w:r>
+    </w:p>
+    <w:p>
+      <w:pPr>
+        <w:spacing w:line="360" w:lineRule="auto"/>
+        <w:ind w:left="-6"/>
+        <w:rPr>
+          <w:b/>
+          <w:bCs/>
+          <w:sz w:val="24"/>
+          <w:szCs w:val="24"/>
+        </w:rPr>
+      </w:pPr>
       <w:r>
         <w:rPr>
           <w:b/>
@@ -1705,7 +1783,7 @@
 </file>
 
 <file path=word/numbering.xml><?xml version="1.0" encoding="utf-8"?>
-<w:numbering xmlns:wpc="http://schemas.microsoft.com/office/word/2010/wordprocessingCanvas" xmlns:cx="http://schemas.microsoft.com/office/drawing/2014/chartex" xmlns:cx1="http://schemas.microsoft.com/office/drawing/2015/9/8/chartex" xmlns:cx2="http://schemas.microsoft.com/office/drawing/2015/10/21/chartex" xmlns:cx3="http://schemas.microsoft.com/office/drawing/2016/5/9/chartex" xmlns:cx4="http://schemas.microsoft.com/office/drawing/2016/5/10/chartex" xmlns:cx5="http://schemas.microsoft.com/office/drawing/2016/5/11/chartex" xmlns:cx6="http://schemas.microsoft.com/office/drawing/2016/5/12/chartex" xmlns:cx7="http://schemas.microsoft.com/office/drawing/2016/5/13/chartex" xmlns:cx8="http://schemas.microsoft.com/office/drawing/2016/5/14/chartex" xmlns:mc="http://schemas.openxmlformats.org/markup-compatibility/2006" xmlns:aink="http://schemas.microsoft.com/office/drawing/2016/ink" xmlns:am3d="http://schemas.microsoft.com/office/drawing/2017/model3d" xmlns:o="urn:schemas-microsoft-com:office:office" xmlns:r="http://schemas.openxmlformats.org/officeDocument/2006/relationships" xmlns:m="http://schemas.openxmlformats.org/officeDocument/2006/math" xmlns:v="urn:schemas-microsoft-com:vml" xmlns:wp14="http://schemas.microsoft.com/office/word/2010/wordprocessingDrawing" xmlns:wp="http://schemas.openxmlformats.org/drawingml/2006/wordprocessingDrawing" xmlns:w10="urn:schemas-microsoft-com:office:word" xmlns:w="http://schemas.openxmlformats.org/wordprocessingml/2006/main" xmlns:w14="http://schemas.microsoft.com/office/word/2010/wordml" xmlns:w15="http://schemas.microsoft.com/office/word/2012/wordml" xmlns:w16cex="http://schemas.microsoft.com/office/word/2018/wordml/cex" xmlns:w16cid="http://schemas.microsoft.com/office/word/2016/wordml/cid" xmlns:w16="http://schemas.microsoft.com/office/word/2018/wordml" xmlns:w16sdtdh="http://schemas.microsoft.com/office/word/2020/wordml/sdtdatahash" xmlns:w16se="http://schemas.microsoft.com/office/word/2015/wordml/symex" xmlns:wpg="http://schemas.microsoft.com/office/word/2010/wordprocessingGroup" xmlns:wpi="http://schemas.microsoft.com/office/word/2010/wordprocessingInk" xmlns:wne="http://schemas.microsoft.com/office/word/2006/wordml" xmlns:wps="http://schemas.microsoft.com/office/word/2010/wordprocessingShape" mc:Ignorable="w14 w15 w16se w16cid w16 w16cex w16sdtdh wp14">
+<w:numbering xmlns:wpc="http://schemas.microsoft.com/office/word/2010/wordprocessingCanvas" xmlns:cx="http://schemas.microsoft.com/office/drawing/2014/chartex" xmlns:cx1="http://schemas.microsoft.com/office/drawing/2015/9/8/chartex" xmlns:cx2="http://schemas.microsoft.com/office/drawing/2015/10/21/chartex" xmlns:cx3="http://schemas.microsoft.com/office/drawing/2016/5/9/chartex" xmlns:cx4="http://schemas.microsoft.com/office/drawing/2016/5/10/chartex" xmlns:cx5="http://schemas.microsoft.com/office/drawing/2016/5/11/chartex" xmlns:cx6="http://schemas.microsoft.com/office/drawing/2016/5/12/chartex" xmlns:cx7="http://schemas.microsoft.com/office/drawing/2016/5/13/chartex" xmlns:cx8="http://schemas.microsoft.com/office/drawing/2016/5/14/chartex" xmlns:mc="http://schemas.openxmlformats.org/markup-compatibility/2006" xmlns:aink="http://schemas.microsoft.com/office/drawing/2016/ink" xmlns:am3d="http://schemas.microsoft.com/office/drawing/2017/model3d" xmlns:o="urn:schemas-microsoft-com:office:office" xmlns:oel="http://schemas.microsoft.com/office/2019/extlst" xmlns:r="http://schemas.openxmlformats.org/officeDocument/2006/relationships" xmlns:m="http://schemas.openxmlformats.org/officeDocument/2006/math" xmlns:v="urn:schemas-microsoft-com:vml" xmlns:wp14="http://schemas.microsoft.com/office/word/2010/wordprocessingDrawing" xmlns:wp="http://schemas.openxmlformats.org/drawingml/2006/wordprocessingDrawing" xmlns:w10="urn:schemas-microsoft-com:office:word" xmlns:w="http://schemas.openxmlformats.org/wordprocessingml/2006/main" xmlns:w14="http://schemas.microsoft.com/office/word/2010/wordml" xmlns:w15="http://schemas.microsoft.com/office/word/2012/wordml" xmlns:w16cex="http://schemas.microsoft.com/office/word/2018/wordml/cex" xmlns:w16cid="http://schemas.microsoft.com/office/word/2016/wordml/cid" xmlns:w16="http://schemas.microsoft.com/office/word/2018/wordml" xmlns:w16sdtdh="http://schemas.microsoft.com/office/word/2020/wordml/sdtdatahash" xmlns:w16se="http://schemas.microsoft.com/office/word/2015/wordml/symex" xmlns:wpg="http://schemas.microsoft.com/office/word/2010/wordprocessingGroup" xmlns:wpi="http://schemas.microsoft.com/office/word/2010/wordprocessingInk" xmlns:wne="http://schemas.microsoft.com/office/word/2006/wordml" xmlns:wps="http://schemas.microsoft.com/office/word/2010/wordprocessingShape" mc:Ignorable="w14 w15 w16se w16cid w16 w16cex w16sdtdh wp14">
   <w:abstractNum w:abstractNumId="0" w15:restartNumberingAfterBreak="0">
     <w:nsid w:val="328A04BD"/>
     <w:multiLevelType w:val="multilevel"/>
@@ -1792,7 +1870,7 @@
       </w:pPr>
     </w:lvl>
   </w:abstractNum>
-  <w:num w:numId="1">
+  <w:num w:numId="1" w16cid:durableId="327444026">
     <w:abstractNumId w:val="0"/>
   </w:num>
 </w:numbering>
@@ -2241,11 +2319,47 @@
       <w:contextualSpacing/>
     </w:pPr>
   </w:style>
+  <w:style w:type="paragraph" w:styleId="Caption">
+    <w:name w:val="caption"/>
+    <w:basedOn w:val="Normal"/>
+    <w:next w:val="Normal"/>
+    <w:uiPriority w:val="35"/>
+    <w:unhideWhenUsed/>
+    <w:qFormat/>
+    <w:rsid w:val="004A6CC3"/>
+    <w:pPr>
+      <w:spacing w:after="200"/>
+    </w:pPr>
+    <w:rPr>
+      <w:iCs/>
+      <w:sz w:val="24"/>
+      <w:szCs w:val="18"/>
+    </w:rPr>
+  </w:style>
+  <w:style w:type="paragraph" w:styleId="TableofFigures">
+    <w:name w:val="table of figures"/>
+    <w:basedOn w:val="Normal"/>
+    <w:next w:val="Normal"/>
+    <w:uiPriority w:val="99"/>
+    <w:unhideWhenUsed/>
+    <w:rsid w:val="005B729D"/>
+  </w:style>
+  <w:style w:type="character" w:styleId="Hyperlink">
+    <w:name w:val="Hyperlink"/>
+    <w:basedOn w:val="DefaultParagraphFont"/>
+    <w:uiPriority w:val="99"/>
+    <w:unhideWhenUsed/>
+    <w:rsid w:val="005B729D"/>
+    <w:rPr>
+      <w:color w:val="0563C1" w:themeColor="hyperlink"/>
+      <w:u w:val="single"/>
+    </w:rPr>
+  </w:style>
 </w:styles>
 </file>
 
 <file path=word/glossary/document.xml><?xml version="1.0" encoding="utf-8"?>
-<w:glossaryDocument xmlns:wpc="http://schemas.microsoft.com/office/word/2010/wordprocessingCanvas" xmlns:cx="http://schemas.microsoft.com/office/drawing/2014/chartex" xmlns:cx1="http://schemas.microsoft.com/office/drawing/2015/9/8/chartex" xmlns:cx2="http://schemas.microsoft.com/office/drawing/2015/10/21/chartex" xmlns:cx3="http://schemas.microsoft.com/office/drawing/2016/5/9/chartex" xmlns:cx4="http://schemas.microsoft.com/office/drawing/2016/5/10/chartex" xmlns:cx5="http://schemas.microsoft.com/office/drawing/2016/5/11/chartex" xmlns:cx6="http://schemas.microsoft.com/office/drawing/2016/5/12/chartex" xmlns:cx7="http://schemas.microsoft.com/office/drawing/2016/5/13/chartex" xmlns:cx8="http://schemas.microsoft.com/office/drawing/2016/5/14/chartex" xmlns:mc="http://schemas.openxmlformats.org/markup-compatibility/2006" xmlns:aink="http://schemas.microsoft.com/office/drawing/2016/ink" xmlns:am3d="http://schemas.microsoft.com/office/drawing/2017/model3d" xmlns:o="urn:schemas-microsoft-com:office:office" xmlns:r="http://schemas.openxmlformats.org/officeDocument/2006/relationships" xmlns:m="http://schemas.openxmlformats.org/officeDocument/2006/math" xmlns:v="urn:schemas-microsoft-com:vml" xmlns:wp14="http://schemas.microsoft.com/office/word/2010/wordprocessingDrawing" xmlns:wp="http://schemas.openxmlformats.org/drawingml/2006/wordprocessingDrawing" xmlns:w10="urn:schemas-microsoft-com:office:word" xmlns:w="http://schemas.openxmlformats.org/wordprocessingml/2006/main" xmlns:w14="http://schemas.microsoft.com/office/word/2010/wordml" xmlns:w15="http://schemas.microsoft.com/office/word/2012/wordml" xmlns:w16cex="http://schemas.microsoft.com/office/word/2018/wordml/cex" xmlns:w16cid="http://schemas.microsoft.com/office/word/2016/wordml/cid" xmlns:w16="http://schemas.microsoft.com/office/word/2018/wordml" xmlns:w16sdtdh="http://schemas.microsoft.com/office/word/2020/wordml/sdtdatahash" xmlns:w16se="http://schemas.microsoft.com/office/word/2015/wordml/symex" xmlns:wpg="http://schemas.microsoft.com/office/word/2010/wordprocessingGroup" xmlns:wpi="http://schemas.microsoft.com/office/word/2010/wordprocessingInk" xmlns:wne="http://schemas.microsoft.com/office/word/2006/wordml" xmlns:wps="http://schemas.microsoft.com/office/word/2010/wordprocessingShape" mc:Ignorable="w14 w15 w16se w16cid w16 w16cex w16sdtdh wp14">
+<w:glossaryDocument xmlns:wpc="http://schemas.microsoft.com/office/word/2010/wordprocessingCanvas" xmlns:cx="http://schemas.microsoft.com/office/drawing/2014/chartex" xmlns:cx1="http://schemas.microsoft.com/office/drawing/2015/9/8/chartex" xmlns:cx2="http://schemas.microsoft.com/office/drawing/2015/10/21/chartex" xmlns:cx3="http://schemas.microsoft.com/office/drawing/2016/5/9/chartex" xmlns:cx4="http://schemas.microsoft.com/office/drawing/2016/5/10/chartex" xmlns:cx5="http://schemas.microsoft.com/office/drawing/2016/5/11/chartex" xmlns:cx6="http://schemas.microsoft.com/office/drawing/2016/5/12/chartex" xmlns:cx7="http://schemas.microsoft.com/office/drawing/2016/5/13/chartex" xmlns:cx8="http://schemas.microsoft.com/office/drawing/2016/5/14/chartex" xmlns:mc="http://schemas.openxmlformats.org/markup-compatibility/2006" xmlns:aink="http://schemas.microsoft.com/office/drawing/2016/ink" xmlns:am3d="http://schemas.microsoft.com/office/drawing/2017/model3d" xmlns:o="urn:schemas-microsoft-com:office:office" xmlns:oel="http://schemas.microsoft.com/office/2019/extlst" xmlns:r="http://schemas.openxmlformats.org/officeDocument/2006/relationships" xmlns:m="http://schemas.openxmlformats.org/officeDocument/2006/math" xmlns:v="urn:schemas-microsoft-com:vml" xmlns:wp14="http://schemas.microsoft.com/office/word/2010/wordprocessingDrawing" xmlns:wp="http://schemas.openxmlformats.org/drawingml/2006/wordprocessingDrawing" xmlns:w10="urn:schemas-microsoft-com:office:word" xmlns:w="http://schemas.openxmlformats.org/wordprocessingml/2006/main" xmlns:w14="http://schemas.microsoft.com/office/word/2010/wordml" xmlns:w15="http://schemas.microsoft.com/office/word/2012/wordml" xmlns:w16cex="http://schemas.microsoft.com/office/word/2018/wordml/cex" xmlns:w16cid="http://schemas.microsoft.com/office/word/2016/wordml/cid" xmlns:w16="http://schemas.microsoft.com/office/word/2018/wordml" xmlns:w16sdtdh="http://schemas.microsoft.com/office/word/2020/wordml/sdtdatahash" xmlns:w16se="http://schemas.microsoft.com/office/word/2015/wordml/symex" xmlns:wpg="http://schemas.microsoft.com/office/word/2010/wordprocessingGroup" xmlns:wpi="http://schemas.microsoft.com/office/word/2010/wordprocessingInk" xmlns:wne="http://schemas.microsoft.com/office/word/2006/wordml" xmlns:wps="http://schemas.microsoft.com/office/word/2010/wordprocessingShape" mc:Ignorable="w14 w15 w16se w16cid w16 w16cex w16sdtdh wp14">
   <w:docParts>
     <w:docPart>
       <w:docPartPr>
@@ -2320,6 +2434,8 @@
   <w:rsids>
     <w:rsidRoot w:val="00870C14"/>
     <w:rsid w:val="00125C31"/>
+    <w:rsid w:val="002670D3"/>
+    <w:rsid w:val="00272B17"/>
     <w:rsid w:val="002755C9"/>
     <w:rsid w:val="00602641"/>
     <w:rsid w:val="00870C14"/>

</xml_diff>